<commit_message>
created basic routing without logic to products
</commit_message>
<xml_diff>
--- a/sketch/api&data models.docx
+++ b/sketch/api&data models.docx
@@ -487,6 +487,19 @@
     <w:p>
       <w:pPr>
         <w:rPr>
+          <w:lang w:val="en-US"/>
+        </w:rPr>
+      </w:pPr>
+      <w:r>
+        <w:rPr>
+          <w:lang w:val="en-US"/>
+        </w:rPr>
+        <w:t>DELETE – delete all products</w:t>
+      </w:r>
+    </w:p>
+    <w:p>
+      <w:pPr>
+        <w:rPr>
           <w:u w:val="single"/>
           <w:lang w:val="en-US"/>
         </w:rPr>
@@ -536,7 +549,7 @@
         <w:rPr>
           <w:lang w:val="en-US"/>
         </w:rPr>
-        <w:t>PUT</w:t>
+        <w:t>PATCH</w:t>
       </w:r>
       <w:r>
         <w:rPr>
@@ -895,6 +908,7 @@
         <w:rPr>
           <w:lang w:val="en-US"/>
         </w:rPr>
+        <w:lastRenderedPageBreak/>
         <w:t>DELETE – delete category if there is no products of that category</w:t>
       </w:r>
     </w:p>
@@ -935,7 +949,19 @@
         <w:rPr>
           <w:lang w:val="en-US"/>
         </w:rPr>
+        <w:t xml:space="preserve"> // </w:t>
+      </w:r>
+      <w:r>
+        <w:rPr>
+          <w:lang w:val="en-US"/>
+        </w:rPr>
         <w:t xml:space="preserve">GET – </w:t>
+      </w:r>
+      <w:r>
+        <w:rPr>
+          <w:lang w:val="en-US"/>
+        </w:rPr>
+        <w:t>get payments</w:t>
       </w:r>
     </w:p>
     <w:p>
@@ -1458,17 +1484,17 @@
     <w:lsdException w:name="Unresolved Mention" w:semiHidden="1" w:unhideWhenUsed="1"/>
     <w:lsdException w:name="Smart Link" w:semiHidden="1" w:unhideWhenUsed="1"/>
   </w:latentStyles>
-  <w:style w:type="paragraph" w:default="1" w:styleId="Normal">
+  <w:style w:type="paragraph" w:default="1" w:styleId="a">
     <w:name w:val="Normal"/>
     <w:qFormat/>
   </w:style>
-  <w:style w:type="character" w:default="1" w:styleId="DefaultParagraphFont">
+  <w:style w:type="character" w:default="1" w:styleId="a0">
     <w:name w:val="Default Paragraph Font"/>
     <w:uiPriority w:val="1"/>
     <w:semiHidden/>
     <w:unhideWhenUsed/>
   </w:style>
-  <w:style w:type="table" w:default="1" w:styleId="TableNormal">
+  <w:style w:type="table" w:default="1" w:styleId="a1">
     <w:name w:val="Normal Table"/>
     <w:uiPriority w:val="99"/>
     <w:semiHidden/>
@@ -1483,7 +1509,7 @@
       </w:tblCellMar>
     </w:tblPr>
   </w:style>
-  <w:style w:type="numbering" w:default="1" w:styleId="NoList">
+  <w:style w:type="numbering" w:default="1" w:styleId="a2">
     <w:name w:val="No List"/>
     <w:uiPriority w:val="99"/>
     <w:semiHidden/>

</xml_diff>